<commit_message>
change some date inside files
</commit_message>
<xml_diff>
--- a/FORMAT SILABUS.docx
+++ b/FORMAT SILABUS.docx
@@ -3093,7 +3093,7 @@
                 <w:rFonts w:ascii="Times New Roman" w:eastAsia="Times New Roman" w:hAnsi="Times New Roman" w:cs="Times New Roman"/>
                 <w:lang w:eastAsia="id-ID"/>
               </w:rPr>
-              <w:t>5</w:t>
+              <w:t>7</w:t>
             </w:r>
           </w:p>
         </w:tc>
@@ -5662,6 +5662,7 @@
     <w:lsdException w:name="HTML Sample" w:semiHidden="1" w:unhideWhenUsed="1"/>
     <w:lsdException w:name="HTML Typewriter" w:semiHidden="1" w:unhideWhenUsed="1"/>
     <w:lsdException w:name="HTML Variable" w:semiHidden="1" w:unhideWhenUsed="1"/>
+    <w:lsdException w:name="Normal Table" w:semiHidden="1" w:unhideWhenUsed="1"/>
     <w:lsdException w:name="annotation subject" w:semiHidden="1" w:unhideWhenUsed="1"/>
     <w:lsdException w:name="No List" w:semiHidden="1" w:unhideWhenUsed="1"/>
     <w:lsdException w:name="Outline List 1" w:semiHidden="1" w:unhideWhenUsed="1"/>
@@ -5704,8 +5705,11 @@
     <w:lsdException w:name="Table Contemporary" w:semiHidden="1" w:unhideWhenUsed="1"/>
     <w:lsdException w:name="Table Elegant" w:semiHidden="1" w:unhideWhenUsed="1"/>
     <w:lsdException w:name="Table Professional" w:semiHidden="1" w:unhideWhenUsed="1"/>
+    <w:lsdException w:name="Table Subtle 1" w:semiHidden="1" w:unhideWhenUsed="1"/>
     <w:lsdException w:name="Table Subtle 2" w:semiHidden="1" w:unhideWhenUsed="1"/>
     <w:lsdException w:name="Table Web 1" w:semiHidden="1" w:unhideWhenUsed="1"/>
+    <w:lsdException w:name="Table Web 2" w:semiHidden="1" w:unhideWhenUsed="1"/>
+    <w:lsdException w:name="Table Web 3" w:semiHidden="1" w:unhideWhenUsed="1"/>
     <w:lsdException w:name="Balloon Text" w:semiHidden="1" w:unhideWhenUsed="1"/>
     <w:lsdException w:name="Table Grid" w:uiPriority="39"/>
     <w:lsdException w:name="Table Theme" w:semiHidden="1" w:unhideWhenUsed="1"/>

</xml_diff>